<commit_message>
add subgroup3 class diagram
</commit_message>
<xml_diff>
--- a/SDD SubGroup3 - ProductRegister & Search/subgroup_3_SDD.docx
+++ b/SDD SubGroup3 - ProductRegister & Search/subgroup_3_SDD.docx
@@ -4,29 +4,32 @@
   <w:body>
     <w:p>
       <w:pPr>
-        <w:pStyle w:val="본문"/>
-        <w:bidi w:val="0"/>
+        <w:pStyle w:val="본문 A"/>
       </w:pPr>
       <w:r>
         <w:rPr>
           <w:rtl w:val="0"/>
+          <w:lang w:val="en-US"/>
         </w:rPr>
         <w:t xml:space="preserve">UC - 5. </w:t>
       </w:r>
       <w:r>
         <w:rPr>
-          <w:rFonts w:ascii="Arial Unicode MS" w:hAnsi="Arial Unicode MS" w:eastAsia="Apple SD 산돌고딕 Neo 일반체" w:hint="eastAsia"/>
+          <w:rFonts w:eastAsia="Apple SD 산돌고딕 Neo 일반체" w:hint="eastAsia"/>
           <w:rtl w:val="0"/>
           <w:lang w:val="ko-KR" w:eastAsia="ko-KR"/>
         </w:rPr>
         <w:t>매물 검색</w:t>
       </w:r>
       <w:r>
+        <w:rPr>
+          <w:lang w:val="en-US"/>
+        </w:rPr>
         <w:drawing xmlns:a="http://schemas.openxmlformats.org/drawingml/2006/main">
           <wp:anchor distT="152400" distB="152400" distL="152400" distR="152400" simplePos="0" relativeHeight="251659264" behindDoc="0" locked="0" layoutInCell="1" allowOverlap="1">
             <wp:simplePos x="0" y="0"/>
-            <wp:positionH relativeFrom="margin">
-              <wp:posOffset>458296</wp:posOffset>
+            <wp:positionH relativeFrom="page">
+              <wp:posOffset>1178386</wp:posOffset>
             </wp:positionH>
             <wp:positionV relativeFrom="line">
               <wp:posOffset>265519</wp:posOffset>
@@ -532,13 +535,13 @@
                 <wp:lineTo x="0" y="0"/>
               </wp:wrapPolygon>
             </wp:wrapThrough>
-            <wp:docPr id="1073741825" name="officeArt object"/>
+            <wp:docPr id="1073741825" name="officeArt object" descr="KakaoTalk_Photo_2021-05-10-14-33-25.png"/>
             <wp:cNvGraphicFramePr/>
             <a:graphic xmlns:a="http://schemas.openxmlformats.org/drawingml/2006/main">
               <a:graphicData uri="http://schemas.openxmlformats.org/drawingml/2006/picture">
                 <pic:pic xmlns:pic="http://schemas.openxmlformats.org/drawingml/2006/picture">
                   <pic:nvPicPr>
-                    <pic:cNvPr id="1073741825" name="KakaoTalk_Photo_2021-05-10-14-33-25.png"/>
+                    <pic:cNvPr id="1073741825" name="KakaoTalk_Photo_2021-05-10-14-33-25.png" descr="KakaoTalk_Photo_2021-05-10-14-33-25.png"/>
                     <pic:cNvPicPr>
                       <a:picLocks noChangeAspect="1"/>
                     </pic:cNvPicPr>
@@ -574,342 +577,287 @@
     </w:p>
     <w:p>
       <w:pPr>
-        <w:pStyle w:val="본문"/>
-        <w:bidi w:val="0"/>
-      </w:pPr>
-    </w:p>
-    <w:p>
-      <w:pPr>
-        <w:pStyle w:val="본문"/>
-        <w:bidi w:val="0"/>
-      </w:pPr>
-    </w:p>
-    <w:p>
-      <w:pPr>
-        <w:pStyle w:val="본문"/>
-        <w:bidi w:val="0"/>
-      </w:pPr>
-    </w:p>
-    <w:p>
-      <w:pPr>
-        <w:pStyle w:val="본문"/>
-        <w:bidi w:val="0"/>
-      </w:pPr>
-    </w:p>
-    <w:p>
-      <w:pPr>
-        <w:pStyle w:val="본문"/>
-        <w:bidi w:val="0"/>
-      </w:pPr>
-    </w:p>
-    <w:p>
-      <w:pPr>
-        <w:pStyle w:val="본문"/>
-        <w:bidi w:val="0"/>
-      </w:pPr>
-    </w:p>
-    <w:p>
-      <w:pPr>
-        <w:pStyle w:val="본문"/>
-        <w:bidi w:val="0"/>
-      </w:pPr>
-    </w:p>
-    <w:p>
-      <w:pPr>
-        <w:pStyle w:val="본문"/>
-        <w:bidi w:val="0"/>
-      </w:pPr>
-    </w:p>
-    <w:p>
-      <w:pPr>
-        <w:pStyle w:val="본문"/>
-        <w:bidi w:val="0"/>
-      </w:pPr>
-    </w:p>
-    <w:p>
-      <w:pPr>
-        <w:pStyle w:val="본문"/>
-        <w:bidi w:val="0"/>
-      </w:pPr>
-    </w:p>
-    <w:p>
-      <w:pPr>
-        <w:pStyle w:val="본문"/>
-        <w:bidi w:val="0"/>
-      </w:pPr>
-    </w:p>
-    <w:p>
-      <w:pPr>
-        <w:pStyle w:val="본문"/>
-        <w:bidi w:val="0"/>
-      </w:pPr>
-    </w:p>
-    <w:p>
-      <w:pPr>
-        <w:pStyle w:val="본문"/>
-        <w:bidi w:val="0"/>
-      </w:pPr>
-    </w:p>
-    <w:p>
-      <w:pPr>
-        <w:pStyle w:val="본문"/>
-        <w:bidi w:val="0"/>
-      </w:pPr>
-    </w:p>
-    <w:p>
-      <w:pPr>
-        <w:pStyle w:val="본문"/>
-        <w:bidi w:val="0"/>
-      </w:pPr>
-    </w:p>
-    <w:p>
-      <w:pPr>
-        <w:pStyle w:val="본문"/>
-        <w:bidi w:val="0"/>
-      </w:pPr>
-    </w:p>
-    <w:p>
-      <w:pPr>
-        <w:pStyle w:val="본문"/>
-        <w:bidi w:val="0"/>
-      </w:pPr>
-    </w:p>
-    <w:p>
-      <w:pPr>
-        <w:pStyle w:val="본문"/>
-        <w:bidi w:val="0"/>
-      </w:pPr>
-    </w:p>
-    <w:p>
-      <w:pPr>
-        <w:pStyle w:val="본문"/>
-        <w:bidi w:val="0"/>
-      </w:pPr>
-    </w:p>
-    <w:p>
-      <w:pPr>
-        <w:pStyle w:val="본문"/>
-        <w:bidi w:val="0"/>
-      </w:pPr>
-    </w:p>
-    <w:p>
-      <w:pPr>
-        <w:pStyle w:val="본문"/>
-        <w:bidi w:val="0"/>
-      </w:pPr>
-    </w:p>
-    <w:p>
-      <w:pPr>
-        <w:pStyle w:val="본문"/>
-        <w:bidi w:val="0"/>
-      </w:pPr>
-    </w:p>
-    <w:p>
-      <w:pPr>
-        <w:pStyle w:val="본문"/>
-        <w:bidi w:val="0"/>
-      </w:pPr>
-    </w:p>
-    <w:p>
-      <w:pPr>
-        <w:pStyle w:val="본문"/>
-        <w:bidi w:val="0"/>
-      </w:pPr>
-    </w:p>
-    <w:p>
-      <w:pPr>
-        <w:pStyle w:val="본문"/>
-        <w:bidi w:val="0"/>
-      </w:pPr>
-    </w:p>
-    <w:p>
-      <w:pPr>
-        <w:pStyle w:val="본문"/>
-        <w:bidi w:val="0"/>
-      </w:pPr>
-    </w:p>
-    <w:p>
-      <w:pPr>
-        <w:pStyle w:val="본문"/>
-        <w:bidi w:val="0"/>
-      </w:pPr>
-    </w:p>
-    <w:p>
-      <w:pPr>
-        <w:pStyle w:val="본문"/>
-        <w:bidi w:val="0"/>
-      </w:pPr>
-    </w:p>
-    <w:p>
-      <w:pPr>
-        <w:pStyle w:val="본문"/>
-        <w:bidi w:val="0"/>
-      </w:pPr>
-    </w:p>
-    <w:p>
-      <w:pPr>
-        <w:pStyle w:val="본문"/>
-        <w:bidi w:val="0"/>
-      </w:pPr>
-    </w:p>
-    <w:p>
-      <w:pPr>
-        <w:pStyle w:val="본문"/>
-        <w:bidi w:val="0"/>
-      </w:pPr>
-    </w:p>
-    <w:p>
-      <w:pPr>
-        <w:pStyle w:val="본문"/>
-        <w:bidi w:val="0"/>
-      </w:pPr>
-    </w:p>
-    <w:p>
-      <w:pPr>
-        <w:pStyle w:val="본문"/>
-        <w:bidi w:val="0"/>
-      </w:pPr>
-    </w:p>
-    <w:p>
-      <w:pPr>
-        <w:pStyle w:val="본문"/>
-        <w:bidi w:val="0"/>
-      </w:pPr>
-    </w:p>
-    <w:p>
-      <w:pPr>
-        <w:pStyle w:val="본문"/>
-        <w:bidi w:val="0"/>
-      </w:pPr>
-    </w:p>
-    <w:p>
-      <w:pPr>
-        <w:pStyle w:val="본문"/>
-        <w:bidi w:val="0"/>
-      </w:pPr>
-    </w:p>
-    <w:p>
-      <w:pPr>
-        <w:pStyle w:val="본문"/>
-        <w:bidi w:val="0"/>
-      </w:pPr>
-    </w:p>
-    <w:p>
-      <w:pPr>
-        <w:pStyle w:val="본문"/>
-        <w:bidi w:val="0"/>
-      </w:pPr>
-    </w:p>
-    <w:p>
-      <w:pPr>
-        <w:pStyle w:val="본문"/>
-        <w:bidi w:val="0"/>
-      </w:pPr>
-    </w:p>
-    <w:p>
-      <w:pPr>
-        <w:pStyle w:val="본문"/>
-        <w:bidi w:val="0"/>
-      </w:pPr>
-    </w:p>
-    <w:p>
-      <w:pPr>
-        <w:pStyle w:val="본문"/>
-        <w:bidi w:val="0"/>
-      </w:pPr>
-    </w:p>
-    <w:p>
-      <w:pPr>
-        <w:pStyle w:val="본문"/>
-        <w:bidi w:val="0"/>
-      </w:pPr>
-    </w:p>
-    <w:p>
-      <w:pPr>
-        <w:pStyle w:val="본문"/>
-        <w:bidi w:val="0"/>
-      </w:pPr>
-    </w:p>
-    <w:p>
-      <w:pPr>
-        <w:pStyle w:val="본문"/>
-        <w:bidi w:val="0"/>
-      </w:pPr>
-    </w:p>
-    <w:p>
-      <w:pPr>
-        <w:pStyle w:val="본문"/>
-        <w:bidi w:val="0"/>
-      </w:pPr>
-    </w:p>
-    <w:p>
-      <w:pPr>
-        <w:pStyle w:val="본문"/>
-        <w:bidi w:val="0"/>
-      </w:pPr>
-    </w:p>
-    <w:p>
-      <w:pPr>
-        <w:pStyle w:val="본문"/>
-        <w:bidi w:val="0"/>
-      </w:pPr>
-    </w:p>
-    <w:p>
-      <w:pPr>
-        <w:pStyle w:val="본문"/>
-        <w:bidi w:val="0"/>
-      </w:pPr>
-    </w:p>
-    <w:p>
-      <w:pPr>
-        <w:pStyle w:val="본문"/>
-        <w:bidi w:val="0"/>
-      </w:pPr>
-    </w:p>
-    <w:p>
-      <w:pPr>
-        <w:pStyle w:val="본문"/>
-        <w:bidi w:val="0"/>
-      </w:pPr>
-    </w:p>
-    <w:p>
-      <w:pPr>
-        <w:pStyle w:val="본문"/>
-        <w:bidi w:val="0"/>
-      </w:pPr>
-    </w:p>
-    <w:p>
-      <w:pPr>
-        <w:pStyle w:val="본문"/>
-        <w:bidi w:val="0"/>
-      </w:pPr>
-    </w:p>
-    <w:p>
-      <w:pPr>
-        <w:pStyle w:val="본문"/>
-        <w:bidi w:val="0"/>
-      </w:pPr>
-    </w:p>
-    <w:p>
-      <w:pPr>
-        <w:pStyle w:val="본문"/>
-        <w:bidi w:val="0"/>
-      </w:pPr>
-    </w:p>
-    <w:p>
-      <w:pPr>
-        <w:pStyle w:val="본문"/>
-        <w:bidi w:val="0"/>
-      </w:pPr>
-    </w:p>
-    <w:p>
-      <w:pPr>
-        <w:pStyle w:val="본문"/>
-        <w:bidi w:val="0"/>
+        <w:pStyle w:val="본문 A"/>
+      </w:pPr>
+    </w:p>
+    <w:p>
+      <w:pPr>
+        <w:pStyle w:val="본문 A"/>
+      </w:pPr>
+    </w:p>
+    <w:p>
+      <w:pPr>
+        <w:pStyle w:val="본문 A"/>
+      </w:pPr>
+    </w:p>
+    <w:p>
+      <w:pPr>
+        <w:pStyle w:val="본문 A"/>
+      </w:pPr>
+    </w:p>
+    <w:p>
+      <w:pPr>
+        <w:pStyle w:val="본문 A"/>
+      </w:pPr>
+    </w:p>
+    <w:p>
+      <w:pPr>
+        <w:pStyle w:val="본문 A"/>
+      </w:pPr>
+    </w:p>
+    <w:p>
+      <w:pPr>
+        <w:pStyle w:val="본문 A"/>
+      </w:pPr>
+    </w:p>
+    <w:p>
+      <w:pPr>
+        <w:pStyle w:val="본문 A"/>
+      </w:pPr>
+    </w:p>
+    <w:p>
+      <w:pPr>
+        <w:pStyle w:val="본문 A"/>
+      </w:pPr>
+    </w:p>
+    <w:p>
+      <w:pPr>
+        <w:pStyle w:val="본문 A"/>
+      </w:pPr>
+    </w:p>
+    <w:p>
+      <w:pPr>
+        <w:pStyle w:val="본문 A"/>
+      </w:pPr>
+    </w:p>
+    <w:p>
+      <w:pPr>
+        <w:pStyle w:val="본문 A"/>
+      </w:pPr>
+    </w:p>
+    <w:p>
+      <w:pPr>
+        <w:pStyle w:val="본문 A"/>
+      </w:pPr>
+    </w:p>
+    <w:p>
+      <w:pPr>
+        <w:pStyle w:val="본문 A"/>
+      </w:pPr>
+    </w:p>
+    <w:p>
+      <w:pPr>
+        <w:pStyle w:val="본문 A"/>
+      </w:pPr>
+    </w:p>
+    <w:p>
+      <w:pPr>
+        <w:pStyle w:val="본문 A"/>
+      </w:pPr>
+    </w:p>
+    <w:p>
+      <w:pPr>
+        <w:pStyle w:val="본문 A"/>
+      </w:pPr>
+    </w:p>
+    <w:p>
+      <w:pPr>
+        <w:pStyle w:val="본문 A"/>
+      </w:pPr>
+    </w:p>
+    <w:p>
+      <w:pPr>
+        <w:pStyle w:val="본문 A"/>
+      </w:pPr>
+    </w:p>
+    <w:p>
+      <w:pPr>
+        <w:pStyle w:val="본문 A"/>
+      </w:pPr>
+    </w:p>
+    <w:p>
+      <w:pPr>
+        <w:pStyle w:val="본문 A"/>
+      </w:pPr>
+    </w:p>
+    <w:p>
+      <w:pPr>
+        <w:pStyle w:val="본문 A"/>
+      </w:pPr>
+    </w:p>
+    <w:p>
+      <w:pPr>
+        <w:pStyle w:val="본문 A"/>
+      </w:pPr>
+    </w:p>
+    <w:p>
+      <w:pPr>
+        <w:pStyle w:val="본문 A"/>
+      </w:pPr>
+    </w:p>
+    <w:p>
+      <w:pPr>
+        <w:pStyle w:val="본문 A"/>
+      </w:pPr>
+    </w:p>
+    <w:p>
+      <w:pPr>
+        <w:pStyle w:val="본문 A"/>
+      </w:pPr>
+    </w:p>
+    <w:p>
+      <w:pPr>
+        <w:pStyle w:val="본문 A"/>
+      </w:pPr>
+    </w:p>
+    <w:p>
+      <w:pPr>
+        <w:pStyle w:val="본문 A"/>
+      </w:pPr>
+    </w:p>
+    <w:p>
+      <w:pPr>
+        <w:pStyle w:val="본문 A"/>
+      </w:pPr>
+    </w:p>
+    <w:p>
+      <w:pPr>
+        <w:pStyle w:val="본문 A"/>
+      </w:pPr>
+    </w:p>
+    <w:p>
+      <w:pPr>
+        <w:pStyle w:val="본문 A"/>
+      </w:pPr>
+    </w:p>
+    <w:p>
+      <w:pPr>
+        <w:pStyle w:val="본문 A"/>
+      </w:pPr>
+    </w:p>
+    <w:p>
+      <w:pPr>
+        <w:pStyle w:val="본문 A"/>
+      </w:pPr>
+    </w:p>
+    <w:p>
+      <w:pPr>
+        <w:pStyle w:val="본문 A"/>
+      </w:pPr>
+    </w:p>
+    <w:p>
+      <w:pPr>
+        <w:pStyle w:val="본문 A"/>
+      </w:pPr>
+    </w:p>
+    <w:p>
+      <w:pPr>
+        <w:pStyle w:val="본문 A"/>
+      </w:pPr>
+    </w:p>
+    <w:p>
+      <w:pPr>
+        <w:pStyle w:val="본문 A"/>
+      </w:pPr>
+    </w:p>
+    <w:p>
+      <w:pPr>
+        <w:pStyle w:val="본문 A"/>
+      </w:pPr>
+    </w:p>
+    <w:p>
+      <w:pPr>
+        <w:pStyle w:val="본문 A"/>
+      </w:pPr>
+    </w:p>
+    <w:p>
+      <w:pPr>
+        <w:pStyle w:val="본문 A"/>
+      </w:pPr>
+    </w:p>
+    <w:p>
+      <w:pPr>
+        <w:pStyle w:val="본문 A"/>
+      </w:pPr>
+    </w:p>
+    <w:p>
+      <w:pPr>
+        <w:pStyle w:val="본문 A"/>
+      </w:pPr>
+    </w:p>
+    <w:p>
+      <w:pPr>
+        <w:pStyle w:val="본문 A"/>
+      </w:pPr>
+    </w:p>
+    <w:p>
+      <w:pPr>
+        <w:pStyle w:val="본문 A"/>
+      </w:pPr>
+    </w:p>
+    <w:p>
+      <w:pPr>
+        <w:pStyle w:val="본문 A"/>
+      </w:pPr>
+    </w:p>
+    <w:p>
+      <w:pPr>
+        <w:pStyle w:val="본문 A"/>
+      </w:pPr>
+    </w:p>
+    <w:p>
+      <w:pPr>
+        <w:pStyle w:val="본문 A"/>
+      </w:pPr>
+    </w:p>
+    <w:p>
+      <w:pPr>
+        <w:pStyle w:val="본문 A"/>
+      </w:pPr>
+    </w:p>
+    <w:p>
+      <w:pPr>
+        <w:pStyle w:val="본문 A"/>
+      </w:pPr>
+    </w:p>
+    <w:p>
+      <w:pPr>
+        <w:pStyle w:val="본문 A"/>
+      </w:pPr>
+    </w:p>
+    <w:p>
+      <w:pPr>
+        <w:pStyle w:val="본문 A"/>
+      </w:pPr>
+    </w:p>
+    <w:p>
+      <w:pPr>
+        <w:pStyle w:val="본문 A"/>
+      </w:pPr>
+    </w:p>
+    <w:p>
+      <w:pPr>
+        <w:pStyle w:val="본문 A"/>
+      </w:pPr>
+    </w:p>
+    <w:p>
+      <w:pPr>
+        <w:pStyle w:val="본문 A"/>
+      </w:pPr>
+    </w:p>
+    <w:p>
+      <w:pPr>
+        <w:pStyle w:val="본문 A"/>
+      </w:pPr>
+    </w:p>
+    <w:p>
+      <w:pPr>
+        <w:pStyle w:val="본문 A"/>
       </w:pPr>
       <w:r>
         <w:rPr>
           <w:rtl w:val="0"/>
+          <w:lang w:val="en-US"/>
         </w:rPr>
         <w:t>UC -</w:t>
       </w:r>
@@ -923,6 +871,7 @@
       <w:r>
         <w:rPr>
           <w:rtl w:val="0"/>
+          <w:lang w:val="en-US"/>
         </w:rPr>
         <w:t>7</w:t>
       </w:r>
@@ -935,11 +884,27 @@
       </w:r>
       <w:r>
         <w:rPr>
-          <w:rFonts w:ascii="Arial Unicode MS" w:hAnsi="Arial Unicode MS" w:eastAsia="Apple SD 산돌고딕 Neo 일반체" w:hint="eastAsia"/>
+          <w:rFonts w:eastAsia="Apple SD 산돌고딕 Neo 일반체" w:hint="eastAsia"/>
           <w:rtl w:val="0"/>
           <w:lang w:val="ko-KR" w:eastAsia="ko-KR"/>
         </w:rPr>
         <w:t>매물 등록</w:t>
+      </w:r>
+    </w:p>
+    <w:p>
+      <w:pPr>
+        <w:pStyle w:val="본문 A"/>
+      </w:pPr>
+    </w:p>
+    <w:p>
+      <w:pPr>
+        <w:pStyle w:val="본문 A"/>
+      </w:pPr>
+      <w:r>
+        <w:rPr>
+          <w:rtl w:val="0"/>
+        </w:rPr>
+        <w:t>- Sequence Diagram</w:t>
       </w:r>
       <w:r>
         <w:drawing xmlns:a="http://schemas.openxmlformats.org/drawingml/2006/main">
@@ -949,9 +914,9 @@
               <wp:posOffset>-6350</wp:posOffset>
             </wp:positionH>
             <wp:positionV relativeFrom="line">
-              <wp:posOffset>184239</wp:posOffset>
+              <wp:posOffset>330199</wp:posOffset>
             </wp:positionV>
-            <wp:extent cx="6120057" cy="3677493"/>
+            <wp:extent cx="6116320" cy="3788517"/>
             <wp:effectExtent l="0" t="0" r="0" b="0"/>
             <wp:wrapThrough wrapText="bothSides" distL="152400" distR="152400">
               <wp:wrapPolygon edited="1">
@@ -968,7 +933,7 @@
               <a:graphicData uri="http://schemas.openxmlformats.org/drawingml/2006/picture">
                 <pic:pic xmlns:pic="http://schemas.openxmlformats.org/drawingml/2006/picture">
                   <pic:nvPicPr>
-                    <pic:cNvPr id="1073741826" name="KakaoTalk_Photo_2021-05-10-14-33-34.png"/>
+                    <pic:cNvPr id="1073741826" name="pasted-image.png"/>
                     <pic:cNvPicPr>
                       <a:picLocks noChangeAspect="1"/>
                     </pic:cNvPicPr>
@@ -984,7 +949,7 @@
                   <pic:spPr>
                     <a:xfrm>
                       <a:off x="0" y="0"/>
-                      <a:ext cx="6120057" cy="3677493"/>
+                      <a:ext cx="6116320" cy="3788517"/>
                     </a:xfrm>
                     <a:prstGeom prst="rect">
                       <a:avLst/>
@@ -1004,27 +969,94 @@
     </w:p>
     <w:p>
       <w:pPr>
-        <w:pStyle w:val="본문"/>
-        <w:bidi w:val="0"/>
-      </w:pPr>
-    </w:p>
-    <w:p>
-      <w:pPr>
-        <w:pStyle w:val="본문"/>
-        <w:bidi w:val="0"/>
-      </w:pPr>
-    </w:p>
-    <w:p>
-      <w:pPr>
-        <w:pStyle w:val="본문"/>
-        <w:bidi w:val="0"/>
-      </w:pPr>
+        <w:pStyle w:val="본문 A"/>
+      </w:pPr>
+    </w:p>
+    <w:p>
+      <w:pPr>
+        <w:pStyle w:val="본문 A"/>
+      </w:pPr>
+    </w:p>
+    <w:p>
+      <w:pPr>
+        <w:pStyle w:val="본문 A"/>
+        <w:numPr>
+          <w:ilvl w:val="0"/>
+          <w:numId w:val="2"/>
+        </w:numPr>
+      </w:pPr>
+      <w:r>
+        <w:rPr>
+          <w:rtl w:val="0"/>
+        </w:rPr>
+        <w:t>Class Diagram</w:t>
+      </w:r>
+      <w:r>
+        <w:drawing xmlns:a="http://schemas.openxmlformats.org/drawingml/2006/main">
+          <wp:anchor distT="152400" distB="152400" distL="152400" distR="152400" simplePos="0" relativeHeight="251661312" behindDoc="0" locked="0" layoutInCell="1" allowOverlap="1">
+            <wp:simplePos x="0" y="0"/>
+            <wp:positionH relativeFrom="margin">
+              <wp:posOffset>-6350</wp:posOffset>
+            </wp:positionH>
+            <wp:positionV relativeFrom="line">
+              <wp:posOffset>165100</wp:posOffset>
+            </wp:positionV>
+            <wp:extent cx="6116320" cy="3336175"/>
+            <wp:effectExtent l="0" t="0" r="0" b="0"/>
+            <wp:wrapThrough wrapText="bothSides" distL="152400" distR="152400">
+              <wp:wrapPolygon edited="1">
+                <wp:start x="0" y="0"/>
+                <wp:lineTo x="21600" y="0"/>
+                <wp:lineTo x="21600" y="21600"/>
+                <wp:lineTo x="0" y="21600"/>
+                <wp:lineTo x="0" y="0"/>
+              </wp:wrapPolygon>
+            </wp:wrapThrough>
+            <wp:docPr id="1073741827" name="officeArt object"/>
+            <wp:cNvGraphicFramePr/>
+            <a:graphic xmlns:a="http://schemas.openxmlformats.org/drawingml/2006/main">
+              <a:graphicData uri="http://schemas.openxmlformats.org/drawingml/2006/picture">
+                <pic:pic xmlns:pic="http://schemas.openxmlformats.org/drawingml/2006/picture">
+                  <pic:nvPicPr>
+                    <pic:cNvPr id="1073741827" name="pasted-image.png"/>
+                    <pic:cNvPicPr>
+                      <a:picLocks noChangeAspect="1"/>
+                    </pic:cNvPicPr>
+                  </pic:nvPicPr>
+                  <pic:blipFill>
+                    <a:blip r:embed="rId6">
+                      <a:extLst/>
+                    </a:blip>
+                    <a:stretch>
+                      <a:fillRect/>
+                    </a:stretch>
+                  </pic:blipFill>
+                  <pic:spPr>
+                    <a:xfrm>
+                      <a:off x="0" y="0"/>
+                      <a:ext cx="6116320" cy="3336175"/>
+                    </a:xfrm>
+                    <a:prstGeom prst="rect">
+                      <a:avLst/>
+                    </a:prstGeom>
+                    <a:ln w="12700" cap="flat">
+                      <a:noFill/>
+                      <a:miter lim="400000"/>
+                    </a:ln>
+                    <a:effectLst/>
+                  </pic:spPr>
+                </pic:pic>
+              </a:graphicData>
+            </a:graphic>
+          </wp:anchor>
+        </w:drawing>
+      </w:r>
       <w:r/>
     </w:p>
     <w:sectPr>
-      <w:headerReference w:type="default" r:id="rId6"/>
-      <w:footerReference w:type="default" r:id="rId7"/>
-      <w:pgSz w:w="11906" w:h="16838" w:orient="portrait"/>
+      <w:headerReference w:type="default" r:id="rId7"/>
+      <w:footerReference w:type="default" r:id="rId8"/>
+      <w:pgSz w:w="11900" w:h="16840" w:orient="portrait"/>
       <w:pgMar w:top="1134" w:right="1134" w:bottom="1134" w:left="1134" w:header="709" w:footer="850"/>
       <w:bidi w:val="0"/>
     </w:sectPr>
@@ -1035,6 +1067,10 @@
 <file path=word/footer1.xml><?xml version="1.0" encoding="utf-8"?>
 <w:ftr xmlns:r="http://schemas.openxmlformats.org/officeDocument/2006/relationships" xmlns:wp="http://schemas.openxmlformats.org/drawingml/2006/wordprocessingDrawing" xmlns:w="http://schemas.openxmlformats.org/wordprocessingml/2006/main" xmlns:w10="urn:schemas-microsoft-com:office:word" xmlns:w14="http://schemas.microsoft.com/office/word/2010/wordml" xmlns:wps="http://schemas.microsoft.com/office/word/2010/wordprocessingShape" xmlns:wpg="http://schemas.microsoft.com/office/word/2010/wordprocessingGroup" xmlns:mc="http://schemas.openxmlformats.org/markup-compatibility/2006" xmlns:v="urn:schemas-microsoft-com:vml" xmlns:o="urn:schemas-microsoft-com:office:office" xmlns:m="http://schemas.openxmlformats.org/officeDocument/2006/math" mc:Ignorable="w14">
   <w:p>
+    <w:pPr>
+      <w:pStyle w:val="머리말 및 꼬리말"/>
+      <w:bidi w:val="0"/>
+    </w:pPr>
     <w:r/>
   </w:p>
 </w:ftr>
@@ -1043,9 +1079,266 @@
 <file path=word/header1.xml><?xml version="1.0" encoding="utf-8"?>
 <w:hdr xmlns:r="http://schemas.openxmlformats.org/officeDocument/2006/relationships" xmlns:wp="http://schemas.openxmlformats.org/drawingml/2006/wordprocessingDrawing" xmlns:w="http://schemas.openxmlformats.org/wordprocessingml/2006/main" xmlns:w10="urn:schemas-microsoft-com:office:word" xmlns:w14="http://schemas.microsoft.com/office/word/2010/wordml" xmlns:wps="http://schemas.microsoft.com/office/word/2010/wordprocessingShape" xmlns:wpg="http://schemas.microsoft.com/office/word/2010/wordprocessingGroup" xmlns:mc="http://schemas.openxmlformats.org/markup-compatibility/2006" xmlns:v="urn:schemas-microsoft-com:vml" xmlns:o="urn:schemas-microsoft-com:office:office" xmlns:m="http://schemas.openxmlformats.org/officeDocument/2006/math" mc:Ignorable="w14">
   <w:p>
+    <w:pPr>
+      <w:pStyle w:val="머리말 및 꼬리말"/>
+      <w:bidi w:val="0"/>
+    </w:pPr>
     <w:r/>
   </w:p>
 </w:hdr>
+</file>
+
+<file path=word/numbering.xml><?xml version="1.0" encoding="utf-8"?>
+<w:numbering xmlns:w="http://schemas.openxmlformats.org/wordprocessingml/2006/main" xmlns:wp="http://schemas.openxmlformats.org/drawingml/2006/wordprocessingDrawing" xmlns:w14="http://schemas.microsoft.com/office/word/2010/wordml" xmlns:r="http://schemas.openxmlformats.org/officeDocument/2006/relationships" xmlns:v="urn:schemas-microsoft-com:vml" xmlns:o="urn:schemas-microsoft-com:office:office">
+  <w:abstractNum w:abstractNumId="0">
+    <w:multiLevelType w:val="hybridMultilevel"/>
+    <w:numStyleLink w:val="구분점"/>
+  </w:abstractNum>
+  <w:abstractNum w:abstractNumId="1">
+    <w:multiLevelType w:val="hybridMultilevel"/>
+    <w:styleLink w:val="구분점"/>
+    <w:lvl w:ilvl="0">
+      <w:start w:val="1"/>
+      <w:numFmt w:val="bullet"/>
+      <w:suff w:val="tab"/>
+      <w:lvlText w:val="-"/>
+      <w:lvlJc w:val="left"/>
+      <w:pPr>
+        <w:ind w:left="174" w:hanging="174"/>
+      </w:pPr>
+      <w:rPr>
+        <w:rFonts w:hAnsi="Arial Unicode MS"/>
+        <w:caps w:val="0"/>
+        <w:smallCaps w:val="0"/>
+        <w:strike w:val="0"/>
+        <w:dstrike w:val="0"/>
+        <w:outline w:val="0"/>
+        <w:emboss w:val="0"/>
+        <w:imprint w:val="0"/>
+        <w:spacing w:val="0"/>
+        <w:w w:val="100"/>
+        <w:kern w:val="0"/>
+        <w:position w:val="0"/>
+        <w:highlight w:val="none"/>
+        <w:vertAlign w:val="baseline"/>
+      </w:rPr>
+    </w:lvl>
+    <w:lvl w:ilvl="1">
+      <w:start w:val="1"/>
+      <w:numFmt w:val="bullet"/>
+      <w:suff w:val="tab"/>
+      <w:lvlText w:val="-"/>
+      <w:lvlJc w:val="left"/>
+      <w:pPr>
+        <w:ind w:left="774" w:hanging="174"/>
+      </w:pPr>
+      <w:rPr>
+        <w:rFonts w:hAnsi="Arial Unicode MS"/>
+        <w:caps w:val="0"/>
+        <w:smallCaps w:val="0"/>
+        <w:strike w:val="0"/>
+        <w:dstrike w:val="0"/>
+        <w:outline w:val="0"/>
+        <w:emboss w:val="0"/>
+        <w:imprint w:val="0"/>
+        <w:spacing w:val="0"/>
+        <w:w w:val="100"/>
+        <w:kern w:val="0"/>
+        <w:position w:val="0"/>
+        <w:highlight w:val="none"/>
+        <w:vertAlign w:val="baseline"/>
+      </w:rPr>
+    </w:lvl>
+    <w:lvl w:ilvl="2">
+      <w:start w:val="1"/>
+      <w:numFmt w:val="bullet"/>
+      <w:suff w:val="tab"/>
+      <w:lvlText w:val="-"/>
+      <w:lvlJc w:val="left"/>
+      <w:pPr>
+        <w:ind w:left="1374" w:hanging="174"/>
+      </w:pPr>
+      <w:rPr>
+        <w:rFonts w:hAnsi="Arial Unicode MS"/>
+        <w:caps w:val="0"/>
+        <w:smallCaps w:val="0"/>
+        <w:strike w:val="0"/>
+        <w:dstrike w:val="0"/>
+        <w:outline w:val="0"/>
+        <w:emboss w:val="0"/>
+        <w:imprint w:val="0"/>
+        <w:spacing w:val="0"/>
+        <w:w w:val="100"/>
+        <w:kern w:val="0"/>
+        <w:position w:val="0"/>
+        <w:highlight w:val="none"/>
+        <w:vertAlign w:val="baseline"/>
+      </w:rPr>
+    </w:lvl>
+    <w:lvl w:ilvl="3">
+      <w:start w:val="1"/>
+      <w:numFmt w:val="bullet"/>
+      <w:suff w:val="tab"/>
+      <w:lvlText w:val="-"/>
+      <w:lvlJc w:val="left"/>
+      <w:pPr>
+        <w:ind w:left="1974" w:hanging="174"/>
+      </w:pPr>
+      <w:rPr>
+        <w:rFonts w:hAnsi="Arial Unicode MS"/>
+        <w:caps w:val="0"/>
+        <w:smallCaps w:val="0"/>
+        <w:strike w:val="0"/>
+        <w:dstrike w:val="0"/>
+        <w:outline w:val="0"/>
+        <w:emboss w:val="0"/>
+        <w:imprint w:val="0"/>
+        <w:spacing w:val="0"/>
+        <w:w w:val="100"/>
+        <w:kern w:val="0"/>
+        <w:position w:val="0"/>
+        <w:highlight w:val="none"/>
+        <w:vertAlign w:val="baseline"/>
+      </w:rPr>
+    </w:lvl>
+    <w:lvl w:ilvl="4">
+      <w:start w:val="1"/>
+      <w:numFmt w:val="bullet"/>
+      <w:suff w:val="tab"/>
+      <w:lvlText w:val="-"/>
+      <w:lvlJc w:val="left"/>
+      <w:pPr>
+        <w:ind w:left="2574" w:hanging="174"/>
+      </w:pPr>
+      <w:rPr>
+        <w:rFonts w:hAnsi="Arial Unicode MS"/>
+        <w:caps w:val="0"/>
+        <w:smallCaps w:val="0"/>
+        <w:strike w:val="0"/>
+        <w:dstrike w:val="0"/>
+        <w:outline w:val="0"/>
+        <w:emboss w:val="0"/>
+        <w:imprint w:val="0"/>
+        <w:spacing w:val="0"/>
+        <w:w w:val="100"/>
+        <w:kern w:val="0"/>
+        <w:position w:val="0"/>
+        <w:highlight w:val="none"/>
+        <w:vertAlign w:val="baseline"/>
+      </w:rPr>
+    </w:lvl>
+    <w:lvl w:ilvl="5">
+      <w:start w:val="1"/>
+      <w:numFmt w:val="bullet"/>
+      <w:suff w:val="tab"/>
+      <w:lvlText w:val="-"/>
+      <w:lvlJc w:val="left"/>
+      <w:pPr>
+        <w:ind w:left="3174" w:hanging="174"/>
+      </w:pPr>
+      <w:rPr>
+        <w:rFonts w:hAnsi="Arial Unicode MS"/>
+        <w:caps w:val="0"/>
+        <w:smallCaps w:val="0"/>
+        <w:strike w:val="0"/>
+        <w:dstrike w:val="0"/>
+        <w:outline w:val="0"/>
+        <w:emboss w:val="0"/>
+        <w:imprint w:val="0"/>
+        <w:spacing w:val="0"/>
+        <w:w w:val="100"/>
+        <w:kern w:val="0"/>
+        <w:position w:val="0"/>
+        <w:highlight w:val="none"/>
+        <w:vertAlign w:val="baseline"/>
+      </w:rPr>
+    </w:lvl>
+    <w:lvl w:ilvl="6">
+      <w:start w:val="1"/>
+      <w:numFmt w:val="bullet"/>
+      <w:suff w:val="tab"/>
+      <w:lvlText w:val="-"/>
+      <w:lvlJc w:val="left"/>
+      <w:pPr>
+        <w:ind w:left="3774" w:hanging="174"/>
+      </w:pPr>
+      <w:rPr>
+        <w:rFonts w:hAnsi="Arial Unicode MS"/>
+        <w:caps w:val="0"/>
+        <w:smallCaps w:val="0"/>
+        <w:strike w:val="0"/>
+        <w:dstrike w:val="0"/>
+        <w:outline w:val="0"/>
+        <w:emboss w:val="0"/>
+        <w:imprint w:val="0"/>
+        <w:spacing w:val="0"/>
+        <w:w w:val="100"/>
+        <w:kern w:val="0"/>
+        <w:position w:val="0"/>
+        <w:highlight w:val="none"/>
+        <w:vertAlign w:val="baseline"/>
+      </w:rPr>
+    </w:lvl>
+    <w:lvl w:ilvl="7">
+      <w:start w:val="1"/>
+      <w:numFmt w:val="bullet"/>
+      <w:suff w:val="tab"/>
+      <w:lvlText w:val="-"/>
+      <w:lvlJc w:val="left"/>
+      <w:pPr>
+        <w:ind w:left="4374" w:hanging="174"/>
+      </w:pPr>
+      <w:rPr>
+        <w:rFonts w:hAnsi="Arial Unicode MS"/>
+        <w:caps w:val="0"/>
+        <w:smallCaps w:val="0"/>
+        <w:strike w:val="0"/>
+        <w:dstrike w:val="0"/>
+        <w:outline w:val="0"/>
+        <w:emboss w:val="0"/>
+        <w:imprint w:val="0"/>
+        <w:spacing w:val="0"/>
+        <w:w w:val="100"/>
+        <w:kern w:val="0"/>
+        <w:position w:val="0"/>
+        <w:highlight w:val="none"/>
+        <w:vertAlign w:val="baseline"/>
+      </w:rPr>
+    </w:lvl>
+    <w:lvl w:ilvl="8">
+      <w:start w:val="1"/>
+      <w:numFmt w:val="bullet"/>
+      <w:suff w:val="tab"/>
+      <w:lvlText w:val="-"/>
+      <w:lvlJc w:val="left"/>
+      <w:pPr>
+        <w:ind w:left="4974" w:hanging="174"/>
+      </w:pPr>
+      <w:rPr>
+        <w:rFonts w:hAnsi="Arial Unicode MS"/>
+        <w:caps w:val="0"/>
+        <w:smallCaps w:val="0"/>
+        <w:strike w:val="0"/>
+        <w:dstrike w:val="0"/>
+        <w:outline w:val="0"/>
+        <w:emboss w:val="0"/>
+        <w:imprint w:val="0"/>
+        <w:spacing w:val="0"/>
+        <w:w w:val="100"/>
+        <w:kern w:val="0"/>
+        <w:position w:val="0"/>
+        <w:highlight w:val="none"/>
+        <w:vertAlign w:val="baseline"/>
+      </w:rPr>
+    </w:lvl>
+  </w:abstractNum>
+  <w:num w:numId="1">
+    <w:abstractNumId w:val="1"/>
+  </w:num>
+  <w:num w:numId="2">
+    <w:abstractNumId w:val="0"/>
+  </w:num>
+</w:numbering>
 </file>
 
 <file path=word/styles.xml><?xml version="1.0" encoding="utf-8"?>
@@ -1155,9 +1448,58 @@
     <w:next w:val="No List"/>
     <w:pPr/>
   </w:style>
-  <w:style w:type="paragraph" w:styleId="본문">
-    <w:name w:val="본문"/>
-    <w:next w:val="본문"/>
+  <w:style w:type="paragraph" w:styleId="머리말 및 꼬리말">
+    <w:name w:val="머리말 및 꼬리말"/>
+    <w:next w:val="머리말 및 꼬리말"/>
+    <w:pPr>
+      <w:keepNext w:val="0"/>
+      <w:keepLines w:val="0"/>
+      <w:pageBreakBefore w:val="0"/>
+      <w:widowControl w:val="1"/>
+      <w:shd w:val="clear" w:color="auto" w:fill="auto"/>
+      <w:tabs>
+        <w:tab w:val="right" w:pos="9020"/>
+      </w:tabs>
+      <w:suppressAutoHyphens w:val="0"/>
+      <w:bidi w:val="0"/>
+      <w:spacing w:before="0" w:after="0" w:line="240" w:lineRule="auto"/>
+      <w:ind w:left="0" w:right="0" w:firstLine="0"/>
+      <w:jc w:val="left"/>
+      <w:outlineLvl w:val="9"/>
+    </w:pPr>
+    <w:rPr>
+      <w:rFonts w:ascii="Apple SD 산돌고딕 Neo 일반체" w:cs="Arial Unicode MS" w:hAnsi="Apple SD 산돌고딕 Neo 일반체" w:eastAsia="Arial Unicode MS"/>
+      <w:b w:val="0"/>
+      <w:bCs w:val="0"/>
+      <w:i w:val="0"/>
+      <w:iCs w:val="0"/>
+      <w:caps w:val="0"/>
+      <w:smallCaps w:val="0"/>
+      <w:strike w:val="0"/>
+      <w:dstrike w:val="0"/>
+      <w:outline w:val="0"/>
+      <w:color w:val="000000"/>
+      <w:spacing w:val="0"/>
+      <w:kern w:val="0"/>
+      <w:position w:val="0"/>
+      <w:sz w:val="24"/>
+      <w:szCs w:val="24"/>
+      <w:u w:val="none"/>
+      <w:shd w:val="nil" w:color="auto" w:fill="auto"/>
+      <w:vertAlign w:val="baseline"/>
+      <w14:textOutline>
+        <w14:noFill/>
+      </w14:textOutline>
+      <w14:textFill>
+        <w14:solidFill>
+          <w14:srgbClr w14:val="000000"/>
+        </w14:solidFill>
+      </w14:textFill>
+    </w:rPr>
+  </w:style>
+  <w:style w:type="paragraph" w:styleId="본문 A">
+    <w:name w:val="본문 A"/>
+    <w:next w:val="본문 A"/>
     <w:pPr>
       <w:keepNext w:val="0"/>
       <w:keepLines w:val="0"/>
@@ -1188,12 +1530,13 @@
       <w:position w:val="0"/>
       <w:sz w:val="22"/>
       <w:szCs w:val="22"/>
-      <w:u w:val="none"/>
+      <w:u w:val="none" w:color="000000"/>
       <w:shd w:val="nil" w:color="auto" w:fill="auto"/>
       <w:vertAlign w:val="baseline"/>
       <w:lang w:val="en-US"/>
-      <w14:textOutline>
+      <w14:textOutline w14:w="12700" w14:cap="flat">
         <w14:noFill/>
+        <w14:miter w14:lim="400000"/>
       </w14:textOutline>
       <w14:textFill>
         <w14:solidFill>
@@ -1201,6 +1544,14 @@
         </w14:solidFill>
       </w14:textFill>
     </w:rPr>
+  </w:style>
+  <w:style w:type="numbering" w:styleId="구분점">
+    <w:name w:val="구분점"/>
+    <w:pPr>
+      <w:numPr>
+        <w:numId w:val="1"/>
+      </w:numPr>
+    </w:pPr>
   </w:style>
 </w:styles>
 </file>
@@ -1216,10 +1567,10 @@
         <a:srgbClr val="FFFFFF"/>
       </a:lt1>
       <a:dk2>
-        <a:srgbClr val="5E5E5E"/>
+        <a:srgbClr val="A7A7A7"/>
       </a:dk2>
       <a:lt2>
-        <a:srgbClr val="D5D5D5"/>
+        <a:srgbClr val="535353"/>
       </a:lt2>
       <a:accent1>
         <a:srgbClr val="00A2FF"/>
@@ -1396,11 +1747,14 @@
     <a:spDef>
       <a:spPr>
         <a:solidFill>
-          <a:srgbClr val="000000"/>
+          <a:srgbClr val="FFFFFF"/>
         </a:solidFill>
-        <a:ln w="12700" cap="flat">
-          <a:noFill/>
-          <a:miter lim="400000"/>
+        <a:ln w="25400" cap="flat">
+          <a:solidFill>
+            <a:schemeClr val="accent1"/>
+          </a:solidFill>
+          <a:prstDash val="solid"/>
+          <a:round/>
         </a:ln>
         <a:effectLst/>
         <a:sp3d/>
@@ -1409,34 +1763,34 @@
         <a:spAutoFit/>
       </a:bodyPr>
       <a:lstStyle>
-        <a:defPPr marL="0" marR="0" indent="0" algn="ctr" defTabSz="584200" rtl="0" fontAlgn="auto" latinLnBrk="0" hangingPunct="0">
-          <a:lnSpc>
-            <a:spcPct val="100000"/>
-          </a:lnSpc>
-          <a:spcBef>
-            <a:spcPts val="0"/>
-          </a:spcBef>
-          <a:spcAft>
-            <a:spcPts val="0"/>
-          </a:spcAft>
-          <a:buClrTx/>
-          <a:buSzTx/>
-          <a:buFontTx/>
-          <a:buNone/>
-          <a:tabLst/>
-          <a:defRPr b="0" baseline="0" cap="none" i="0" spc="0" strike="noStrike" sz="1200" u="none" kumimoji="0" normalizeH="0">
-            <a:ln>
-              <a:noFill/>
-            </a:ln>
-            <a:solidFill>
-              <a:srgbClr val="FFFFFF"/>
-            </a:solidFill>
-            <a:effectLst/>
-            <a:uFillTx/>
-            <a:latin typeface="Apple SD 산돌고딕 Neo 중간체"/>
-            <a:ea typeface="Apple SD 산돌고딕 Neo 중간체"/>
-            <a:cs typeface="Apple SD 산돌고딕 Neo 중간체"/>
-            <a:sym typeface="Apple SD 산돌고딕 Neo 중간체"/>
+        <a:defPPr marL="0" marR="0" indent="0" algn="l" defTabSz="914400" rtl="0" fontAlgn="auto" latinLnBrk="0" hangingPunct="0">
+          <a:lnSpc>
+            <a:spcPct val="100000"/>
+          </a:lnSpc>
+          <a:spcBef>
+            <a:spcPts val="0"/>
+          </a:spcBef>
+          <a:spcAft>
+            <a:spcPts val="0"/>
+          </a:spcAft>
+          <a:buClrTx/>
+          <a:buSzTx/>
+          <a:buFontTx/>
+          <a:buNone/>
+          <a:tabLst/>
+          <a:defRPr b="0" baseline="0" cap="none" i="0" spc="0" strike="noStrike" sz="1800" u="none" kumimoji="0" normalizeH="0">
+            <a:ln>
+              <a:noFill/>
+            </a:ln>
+            <a:solidFill>
+              <a:srgbClr val="000000"/>
+            </a:solidFill>
+            <a:effectLst/>
+            <a:uFillTx/>
+            <a:latin typeface="+mn-lt"/>
+            <a:ea typeface="+mn-ea"/>
+            <a:cs typeface="+mn-cs"/>
+            <a:sym typeface="Apple SD 산돌고딕 Neo 일반체"/>
           </a:defRPr>
         </a:defPPr>
         <a:lvl1pPr marL="0" marR="0" indent="0" algn="l" defTabSz="914400" rtl="0" fontAlgn="auto" latinLnBrk="1" hangingPunct="0">
@@ -1686,10 +2040,10 @@
         <a:noFill/>
         <a:ln w="25400" cap="flat">
           <a:solidFill>
-            <a:srgbClr val="000000"/>
+            <a:schemeClr val="accent1"/>
           </a:solidFill>
           <a:prstDash val="solid"/>
-          <a:miter lim="400000"/>
+          <a:round/>
         </a:ln>
         <a:effectLst/>
         <a:sp3d/>
@@ -1980,22 +2334,22 @@
         <a:spAutoFit/>
       </a:bodyPr>
       <a:lstStyle>
-        <a:defPPr marL="0" marR="0" indent="0" algn="l" defTabSz="457200" rtl="0" fontAlgn="auto" latinLnBrk="0" hangingPunct="0">
-          <a:lnSpc>
-            <a:spcPct val="100000"/>
-          </a:lnSpc>
-          <a:spcBef>
-            <a:spcPts val="0"/>
-          </a:spcBef>
-          <a:spcAft>
-            <a:spcPts val="0"/>
-          </a:spcAft>
-          <a:buClrTx/>
-          <a:buSzTx/>
-          <a:buFontTx/>
-          <a:buNone/>
-          <a:tabLst/>
-          <a:defRPr b="0" baseline="0" cap="none" i="0" spc="0" strike="noStrike" sz="1100" u="none" kumimoji="0" normalizeH="0">
+        <a:defPPr marL="0" marR="0" indent="0" algn="l" defTabSz="914400" rtl="0" fontAlgn="auto" latinLnBrk="0" hangingPunct="0">
+          <a:lnSpc>
+            <a:spcPct val="100000"/>
+          </a:lnSpc>
+          <a:spcBef>
+            <a:spcPts val="0"/>
+          </a:spcBef>
+          <a:spcAft>
+            <a:spcPts val="0"/>
+          </a:spcAft>
+          <a:buClrTx/>
+          <a:buSzTx/>
+          <a:buFontTx/>
+          <a:buNone/>
+          <a:tabLst/>
+          <a:defRPr b="0" baseline="0" cap="none" i="0" spc="0" strike="noStrike" sz="1800" u="none" kumimoji="0" normalizeH="0">
             <a:ln>
               <a:noFill/>
             </a:ln>

</xml_diff>